<commit_message>
Actualización documento con caracteristicas de la App
</commit_message>
<xml_diff>
--- a/PROTIPO-ITTALENT-GRUPO051-SUBGRUPO01.docx
+++ b/PROTIPO-ITTALENT-GRUPO051-SUBGRUPO01.docx
@@ -6,18 +6,18 @@
       <w:pPr>
         <w:jc w:val="center"/>
         <w:rPr>
-          <w:rFonts w:ascii="Arial Black" w:hAnsi="Arial Black"/>
-          <w:sz w:val="20"/>
-          <w:szCs w:val="20"/>
+          <w:rFonts w:ascii="Verdana" w:hAnsi="Verdana"/>
+          <w:sz w:val="24"/>
+          <w:szCs w:val="24"/>
           <w:u w:val="single"/>
           <w:lang w:val="en-US"/>
         </w:rPr>
       </w:pPr>
       <w:r>
         <w:rPr>
-          <w:rFonts w:ascii="Arial Black" w:hAnsi="Arial Black"/>
-          <w:sz w:val="20"/>
-          <w:szCs w:val="20"/>
+          <w:rFonts w:ascii="Verdana" w:hAnsi="Verdana"/>
+          <w:sz w:val="24"/>
+          <w:szCs w:val="24"/>
           <w:u w:val="single"/>
           <w:lang w:val="en-US"/>
         </w:rPr>
@@ -25,9 +25,9 @@
       </w:r>
       <w:r>
         <w:rPr>
-          <w:rFonts w:ascii="Arial Black" w:hAnsi="Arial Black"/>
-          <w:sz w:val="20"/>
-          <w:szCs w:val="20"/>
+          <w:rFonts w:ascii="Verdana" w:hAnsi="Verdana"/>
+          <w:sz w:val="24"/>
+          <w:szCs w:val="24"/>
           <w:u w:val="single"/>
           <w:lang w:val="en-US"/>
         </w:rPr>
@@ -35,9 +35,9 @@
       </w:r>
       <w:r>
         <w:rPr>
-          <w:rFonts w:ascii="Arial Black" w:hAnsi="Arial Black"/>
-          <w:sz w:val="20"/>
-          <w:szCs w:val="20"/>
+          <w:rFonts w:ascii="Verdana" w:hAnsi="Verdana"/>
+          <w:sz w:val="24"/>
+          <w:szCs w:val="24"/>
           <w:u w:val="single"/>
           <w:lang w:val="en-US"/>
         </w:rPr>
@@ -47,18 +47,18 @@
     <w:p>
       <w:pPr>
         <w:rPr>
-          <w:rFonts w:ascii="Arial Black" w:hAnsi="Arial Black"/>
-          <w:sz w:val="20"/>
-          <w:szCs w:val="20"/>
+          <w:rFonts w:ascii="Verdana" w:hAnsi="Verdana"/>
+          <w:sz w:val="24"/>
+          <w:szCs w:val="24"/>
           <w:lang w:val="en-US"/>
         </w:rPr>
       </w:pPr>
       <w:proofErr w:type="spellStart"/>
       <w:r>
         <w:rPr>
-          <w:rFonts w:ascii="Arial Black" w:hAnsi="Arial Black"/>
-          <w:sz w:val="20"/>
-          <w:szCs w:val="20"/>
+          <w:rFonts w:ascii="Verdana" w:hAnsi="Verdana"/>
+          <w:sz w:val="24"/>
+          <w:szCs w:val="24"/>
           <w:u w:val="single"/>
           <w:lang w:val="en-US"/>
         </w:rPr>
@@ -67,9 +67,9 @@
       <w:proofErr w:type="spellEnd"/>
       <w:r>
         <w:rPr>
-          <w:rFonts w:ascii="Arial Black" w:hAnsi="Arial Black"/>
-          <w:sz w:val="20"/>
-          <w:szCs w:val="20"/>
+          <w:rFonts w:ascii="Verdana" w:hAnsi="Verdana"/>
+          <w:sz w:val="24"/>
+          <w:szCs w:val="24"/>
           <w:u w:val="single"/>
           <w:lang w:val="en-US"/>
         </w:rPr>
@@ -78,9 +78,9 @@
       <w:proofErr w:type="spellStart"/>
       <w:r>
         <w:rPr>
-          <w:rFonts w:ascii="Arial Black" w:hAnsi="Arial Black"/>
-          <w:sz w:val="20"/>
-          <w:szCs w:val="20"/>
+          <w:rFonts w:ascii="Verdana" w:hAnsi="Verdana"/>
+          <w:sz w:val="24"/>
+          <w:szCs w:val="24"/>
           <w:u w:val="single"/>
           <w:lang w:val="en-US"/>
         </w:rPr>
@@ -89,9 +89,9 @@
       <w:proofErr w:type="spellEnd"/>
       <w:r>
         <w:rPr>
-          <w:rFonts w:ascii="Arial Black" w:hAnsi="Arial Black"/>
-          <w:sz w:val="20"/>
-          <w:szCs w:val="20"/>
+          <w:rFonts w:ascii="Verdana" w:hAnsi="Verdana"/>
+          <w:sz w:val="24"/>
+          <w:szCs w:val="24"/>
           <w:u w:val="single"/>
           <w:lang w:val="en-US"/>
         </w:rPr>
@@ -99,18 +99,18 @@
       </w:r>
       <w:r>
         <w:rPr>
-          <w:rFonts w:ascii="Arial Black" w:hAnsi="Arial Black"/>
-          <w:sz w:val="20"/>
-          <w:szCs w:val="20"/>
+          <w:rFonts w:ascii="Verdana" w:hAnsi="Verdana"/>
+          <w:sz w:val="24"/>
+          <w:szCs w:val="24"/>
           <w:lang w:val="en-US"/>
         </w:rPr>
         <w:t xml:space="preserve"> </w:t>
       </w:r>
       <w:r>
         <w:rPr>
-          <w:rFonts w:ascii="Arial Black" w:hAnsi="Arial Black"/>
-          <w:sz w:val="20"/>
-          <w:szCs w:val="20"/>
+          <w:rFonts w:ascii="Verdana" w:hAnsi="Verdana"/>
+          <w:sz w:val="24"/>
+          <w:szCs w:val="24"/>
           <w:lang w:val="en-US"/>
         </w:rPr>
         <w:t>AMBIENTALISTAS</w:t>
@@ -119,18 +119,18 @@
     <w:p>
       <w:pPr>
         <w:rPr>
-          <w:rFonts w:ascii="Arial Black" w:hAnsi="Arial Black"/>
-          <w:sz w:val="20"/>
-          <w:szCs w:val="20"/>
+          <w:rFonts w:ascii="Verdana" w:hAnsi="Verdana"/>
+          <w:sz w:val="24"/>
+          <w:szCs w:val="24"/>
           <w:lang w:val="en-US"/>
         </w:rPr>
       </w:pPr>
       <w:proofErr w:type="spellStart"/>
       <w:r>
         <w:rPr>
-          <w:rFonts w:ascii="Arial Black" w:hAnsi="Arial Black"/>
-          <w:sz w:val="20"/>
-          <w:szCs w:val="20"/>
+          <w:rFonts w:ascii="Verdana" w:hAnsi="Verdana"/>
+          <w:sz w:val="24"/>
+          <w:szCs w:val="24"/>
           <w:u w:val="single"/>
           <w:lang w:val="en-US"/>
         </w:rPr>
@@ -139,9 +139,9 @@
       <w:proofErr w:type="spellEnd"/>
       <w:r>
         <w:rPr>
-          <w:rFonts w:ascii="Arial Black" w:hAnsi="Arial Black"/>
-          <w:sz w:val="20"/>
-          <w:szCs w:val="20"/>
+          <w:rFonts w:ascii="Verdana" w:hAnsi="Verdana"/>
+          <w:sz w:val="24"/>
+          <w:szCs w:val="24"/>
           <w:u w:val="single"/>
           <w:lang w:val="en-US"/>
         </w:rPr>
@@ -160,10 +160,10 @@
         <w:tblLook w:val="04A0" w:firstRow="1" w:lastRow="0" w:firstColumn="1" w:lastColumn="0" w:noHBand="0" w:noVBand="1"/>
       </w:tblPr>
       <w:tblGrid>
-        <w:gridCol w:w="1430"/>
-        <w:gridCol w:w="3297"/>
-        <w:gridCol w:w="3848"/>
-        <w:gridCol w:w="1430"/>
+        <w:gridCol w:w="1676"/>
+        <w:gridCol w:w="2187"/>
+        <w:gridCol w:w="4466"/>
+        <w:gridCol w:w="1676"/>
       </w:tblGrid>
       <w:tr>
         <w:tc>
@@ -189,17 +189,17 @@
             <w:pPr>
               <w:spacing w:after="0" w:line="240" w:lineRule="auto"/>
               <w:rPr>
-                <w:rFonts w:ascii="Arial" w:eastAsia="Times New Roman" w:hAnsi="Arial" w:cs="Arial"/>
-                <w:sz w:val="23"/>
-                <w:szCs w:val="23"/>
+                <w:rFonts w:ascii="Verdana" w:eastAsia="Times New Roman" w:hAnsi="Verdana" w:cs="Arial"/>
+                <w:sz w:val="24"/>
+                <w:szCs w:val="24"/>
                 <w:lang w:val="es-CO" w:eastAsia="es-CO"/>
               </w:rPr>
             </w:pPr>
             <w:r>
               <w:rPr>
-                <w:rFonts w:ascii="Arial" w:eastAsia="Times New Roman" w:hAnsi="Arial" w:cs="Arial"/>
-                <w:sz w:val="23"/>
-                <w:szCs w:val="23"/>
+                <w:rFonts w:ascii="Verdana" w:eastAsia="Times New Roman" w:hAnsi="Verdana" w:cs="Arial"/>
+                <w:sz w:val="24"/>
+                <w:szCs w:val="24"/>
                 <w:lang w:val="es-CO" w:eastAsia="es-CO"/>
               </w:rPr>
               <w:t>80059976</w:t>
@@ -229,17 +229,17 @@
             <w:pPr>
               <w:spacing w:after="0" w:line="240" w:lineRule="auto"/>
               <w:rPr>
-                <w:rFonts w:ascii="Arial" w:eastAsia="Times New Roman" w:hAnsi="Arial" w:cs="Arial"/>
-                <w:sz w:val="23"/>
-                <w:szCs w:val="23"/>
+                <w:rFonts w:ascii="Verdana" w:eastAsia="Times New Roman" w:hAnsi="Verdana" w:cs="Arial"/>
+                <w:sz w:val="24"/>
+                <w:szCs w:val="24"/>
                 <w:lang w:val="es-CO" w:eastAsia="es-CO"/>
               </w:rPr>
             </w:pPr>
             <w:r>
               <w:rPr>
-                <w:rFonts w:ascii="Arial" w:eastAsia="Times New Roman" w:hAnsi="Arial" w:cs="Arial"/>
-                <w:sz w:val="23"/>
-                <w:szCs w:val="23"/>
+                <w:rFonts w:ascii="Verdana" w:eastAsia="Times New Roman" w:hAnsi="Verdana" w:cs="Arial"/>
+                <w:sz w:val="24"/>
+                <w:szCs w:val="24"/>
                 <w:lang w:val="es-CO" w:eastAsia="es-CO"/>
               </w:rPr>
               <w:t>CARLOS LOZANO ACOSTA</w:t>
@@ -269,17 +269,17 @@
             <w:pPr>
               <w:spacing w:after="0" w:line="240" w:lineRule="auto"/>
               <w:rPr>
-                <w:rFonts w:ascii="Arial" w:eastAsia="Times New Roman" w:hAnsi="Arial" w:cs="Arial"/>
-                <w:sz w:val="23"/>
-                <w:szCs w:val="23"/>
+                <w:rFonts w:ascii="Verdana" w:eastAsia="Times New Roman" w:hAnsi="Verdana" w:cs="Arial"/>
+                <w:sz w:val="24"/>
+                <w:szCs w:val="24"/>
                 <w:lang w:val="es-CO" w:eastAsia="es-CO"/>
               </w:rPr>
             </w:pPr>
             <w:r>
               <w:rPr>
-                <w:rFonts w:ascii="Arial" w:eastAsia="Times New Roman" w:hAnsi="Arial" w:cs="Arial"/>
-                <w:sz w:val="23"/>
-                <w:szCs w:val="23"/>
+                <w:rFonts w:ascii="Verdana" w:eastAsia="Times New Roman" w:hAnsi="Verdana" w:cs="Arial"/>
+                <w:sz w:val="24"/>
+                <w:szCs w:val="24"/>
                 <w:lang w:val="es-CO" w:eastAsia="es-CO"/>
               </w:rPr>
               <w:t>carlos.lozano@mindandsystem.com</w:t>
@@ -309,17 +309,17 @@
             <w:pPr>
               <w:spacing w:after="0" w:line="240" w:lineRule="auto"/>
               <w:rPr>
-                <w:rFonts w:ascii="Arial" w:eastAsia="Times New Roman" w:hAnsi="Arial" w:cs="Arial"/>
-                <w:sz w:val="23"/>
-                <w:szCs w:val="23"/>
+                <w:rFonts w:ascii="Verdana" w:eastAsia="Times New Roman" w:hAnsi="Verdana" w:cs="Arial"/>
+                <w:sz w:val="24"/>
+                <w:szCs w:val="24"/>
                 <w:lang w:val="es-CO" w:eastAsia="es-CO"/>
               </w:rPr>
             </w:pPr>
             <w:r>
               <w:rPr>
-                <w:rFonts w:ascii="Arial" w:eastAsia="Times New Roman" w:hAnsi="Arial" w:cs="Arial"/>
-                <w:sz w:val="23"/>
-                <w:szCs w:val="23"/>
+                <w:rFonts w:ascii="Verdana" w:eastAsia="Times New Roman" w:hAnsi="Verdana" w:cs="Arial"/>
+                <w:sz w:val="24"/>
+                <w:szCs w:val="24"/>
                 <w:lang w:val="es-CO" w:eastAsia="es-CO"/>
               </w:rPr>
               <w:t>3002927602</w:t>
@@ -350,17 +350,17 @@
             <w:pPr>
               <w:spacing w:after="0" w:line="240" w:lineRule="auto"/>
               <w:rPr>
-                <w:rFonts w:ascii="Arial" w:eastAsia="Times New Roman" w:hAnsi="Arial" w:cs="Arial"/>
-                <w:sz w:val="23"/>
-                <w:szCs w:val="23"/>
+                <w:rFonts w:ascii="Verdana" w:eastAsia="Times New Roman" w:hAnsi="Verdana" w:cs="Arial"/>
+                <w:sz w:val="24"/>
+                <w:szCs w:val="24"/>
                 <w:lang w:val="es-CO" w:eastAsia="es-CO"/>
               </w:rPr>
             </w:pPr>
             <w:r>
               <w:rPr>
-                <w:rFonts w:ascii="Arial" w:eastAsia="Times New Roman" w:hAnsi="Arial" w:cs="Arial"/>
-                <w:sz w:val="23"/>
-                <w:szCs w:val="23"/>
+                <w:rFonts w:ascii="Verdana" w:eastAsia="Times New Roman" w:hAnsi="Verdana" w:cs="Arial"/>
+                <w:sz w:val="24"/>
+                <w:szCs w:val="24"/>
                 <w:lang w:val="es-CO" w:eastAsia="es-CO"/>
               </w:rPr>
               <w:t>1069742735</w:t>
@@ -389,17 +389,17 @@
             <w:pPr>
               <w:spacing w:after="0" w:line="240" w:lineRule="auto"/>
               <w:rPr>
-                <w:rFonts w:ascii="Arial" w:eastAsia="Times New Roman" w:hAnsi="Arial" w:cs="Arial"/>
-                <w:sz w:val="23"/>
-                <w:szCs w:val="23"/>
+                <w:rFonts w:ascii="Verdana" w:eastAsia="Times New Roman" w:hAnsi="Verdana" w:cs="Arial"/>
+                <w:sz w:val="24"/>
+                <w:szCs w:val="24"/>
                 <w:lang w:val="es-CO" w:eastAsia="es-CO"/>
               </w:rPr>
             </w:pPr>
             <w:r>
               <w:rPr>
-                <w:rFonts w:ascii="Arial" w:eastAsia="Times New Roman" w:hAnsi="Arial" w:cs="Arial"/>
-                <w:sz w:val="23"/>
-                <w:szCs w:val="23"/>
+                <w:rFonts w:ascii="Verdana" w:eastAsia="Times New Roman" w:hAnsi="Verdana" w:cs="Arial"/>
+                <w:sz w:val="24"/>
+                <w:szCs w:val="24"/>
                 <w:lang w:val="es-CO" w:eastAsia="es-CO"/>
               </w:rPr>
               <w:t>JESSICA ALEJANDRA LEON MORENO</w:t>
@@ -428,17 +428,17 @@
             <w:pPr>
               <w:spacing w:after="0" w:line="240" w:lineRule="auto"/>
               <w:rPr>
-                <w:rFonts w:ascii="Arial" w:eastAsia="Times New Roman" w:hAnsi="Arial" w:cs="Arial"/>
-                <w:sz w:val="23"/>
-                <w:szCs w:val="23"/>
+                <w:rFonts w:ascii="Verdana" w:eastAsia="Times New Roman" w:hAnsi="Verdana" w:cs="Arial"/>
+                <w:sz w:val="24"/>
+                <w:szCs w:val="24"/>
                 <w:lang w:val="es-CO" w:eastAsia="es-CO"/>
               </w:rPr>
             </w:pPr>
             <w:r>
               <w:rPr>
-                <w:rFonts w:ascii="Arial" w:eastAsia="Times New Roman" w:hAnsi="Arial" w:cs="Arial"/>
-                <w:sz w:val="23"/>
-                <w:szCs w:val="23"/>
+                <w:rFonts w:ascii="Verdana" w:eastAsia="Times New Roman" w:hAnsi="Verdana" w:cs="Arial"/>
+                <w:sz w:val="24"/>
+                <w:szCs w:val="24"/>
                 <w:lang w:val="es-CO" w:eastAsia="es-CO"/>
               </w:rPr>
               <w:t>jessica.leon.1003@gmail.com</w:t>
@@ -467,17 +467,17 @@
             <w:pPr>
               <w:spacing w:after="0" w:line="240" w:lineRule="auto"/>
               <w:rPr>
-                <w:rFonts w:ascii="Arial" w:eastAsia="Times New Roman" w:hAnsi="Arial" w:cs="Arial"/>
-                <w:sz w:val="23"/>
-                <w:szCs w:val="23"/>
+                <w:rFonts w:ascii="Verdana" w:eastAsia="Times New Roman" w:hAnsi="Verdana" w:cs="Arial"/>
+                <w:sz w:val="24"/>
+                <w:szCs w:val="24"/>
                 <w:lang w:val="es-CO" w:eastAsia="es-CO"/>
               </w:rPr>
             </w:pPr>
             <w:r>
               <w:rPr>
-                <w:rFonts w:ascii="Arial" w:eastAsia="Times New Roman" w:hAnsi="Arial" w:cs="Arial"/>
-                <w:sz w:val="23"/>
-                <w:szCs w:val="23"/>
+                <w:rFonts w:ascii="Verdana" w:eastAsia="Times New Roman" w:hAnsi="Verdana" w:cs="Arial"/>
+                <w:sz w:val="24"/>
+                <w:szCs w:val="24"/>
                 <w:lang w:val="es-CO" w:eastAsia="es-CO"/>
               </w:rPr>
               <w:t>3187952947</w:t>
@@ -509,17 +509,17 @@
             <w:pPr>
               <w:spacing w:after="0" w:line="240" w:lineRule="auto"/>
               <w:rPr>
-                <w:rFonts w:ascii="Arial" w:eastAsia="Times New Roman" w:hAnsi="Arial" w:cs="Arial"/>
-                <w:sz w:val="23"/>
-                <w:szCs w:val="23"/>
+                <w:rFonts w:ascii="Verdana" w:eastAsia="Times New Roman" w:hAnsi="Verdana" w:cs="Arial"/>
+                <w:sz w:val="24"/>
+                <w:szCs w:val="24"/>
                 <w:lang w:val="es-CO" w:eastAsia="es-CO"/>
               </w:rPr>
             </w:pPr>
             <w:r>
               <w:rPr>
-                <w:rFonts w:ascii="Arial" w:eastAsia="Times New Roman" w:hAnsi="Arial" w:cs="Arial"/>
-                <w:sz w:val="23"/>
-                <w:szCs w:val="23"/>
+                <w:rFonts w:ascii="Verdana" w:eastAsia="Times New Roman" w:hAnsi="Verdana" w:cs="Arial"/>
+                <w:sz w:val="24"/>
+                <w:szCs w:val="24"/>
                 <w:lang w:val="es-CO" w:eastAsia="es-CO"/>
               </w:rPr>
               <w:t>79235474</w:t>
@@ -549,17 +549,17 @@
             <w:pPr>
               <w:spacing w:after="0" w:line="240" w:lineRule="auto"/>
               <w:rPr>
-                <w:rFonts w:ascii="Arial" w:eastAsia="Times New Roman" w:hAnsi="Arial" w:cs="Arial"/>
-                <w:sz w:val="23"/>
-                <w:szCs w:val="23"/>
+                <w:rFonts w:ascii="Verdana" w:eastAsia="Times New Roman" w:hAnsi="Verdana" w:cs="Arial"/>
+                <w:sz w:val="24"/>
+                <w:szCs w:val="24"/>
                 <w:lang w:val="es-CO" w:eastAsia="es-CO"/>
               </w:rPr>
             </w:pPr>
             <w:r>
               <w:rPr>
-                <w:rFonts w:ascii="Arial" w:eastAsia="Times New Roman" w:hAnsi="Arial" w:cs="Arial"/>
-                <w:sz w:val="23"/>
-                <w:szCs w:val="23"/>
+                <w:rFonts w:ascii="Verdana" w:eastAsia="Times New Roman" w:hAnsi="Verdana" w:cs="Arial"/>
+                <w:sz w:val="24"/>
+                <w:szCs w:val="24"/>
                 <w:lang w:val="es-CO" w:eastAsia="es-CO"/>
               </w:rPr>
               <w:t>WILLIAM HERNAN GOMEZ MENDEZ</w:t>
@@ -589,17 +589,17 @@
             <w:pPr>
               <w:spacing w:after="0" w:line="240" w:lineRule="auto"/>
               <w:rPr>
-                <w:rFonts w:ascii="Arial" w:eastAsia="Times New Roman" w:hAnsi="Arial" w:cs="Arial"/>
-                <w:sz w:val="23"/>
-                <w:szCs w:val="23"/>
+                <w:rFonts w:ascii="Verdana" w:eastAsia="Times New Roman" w:hAnsi="Verdana" w:cs="Arial"/>
+                <w:sz w:val="24"/>
+                <w:szCs w:val="24"/>
                 <w:lang w:val="es-CO" w:eastAsia="es-CO"/>
               </w:rPr>
             </w:pPr>
             <w:r>
               <w:rPr>
-                <w:rFonts w:ascii="Arial" w:eastAsia="Times New Roman" w:hAnsi="Arial" w:cs="Arial"/>
-                <w:sz w:val="23"/>
-                <w:szCs w:val="23"/>
+                <w:rFonts w:ascii="Verdana" w:eastAsia="Times New Roman" w:hAnsi="Verdana" w:cs="Arial"/>
+                <w:sz w:val="24"/>
+                <w:szCs w:val="24"/>
                 <w:lang w:val="es-CO" w:eastAsia="es-CO"/>
               </w:rPr>
               <w:t>whgomez@gmail.com</w:t>
@@ -629,17 +629,17 @@
             <w:pPr>
               <w:spacing w:after="0" w:line="240" w:lineRule="auto"/>
               <w:rPr>
-                <w:rFonts w:ascii="Arial" w:eastAsia="Times New Roman" w:hAnsi="Arial" w:cs="Arial"/>
-                <w:sz w:val="23"/>
-                <w:szCs w:val="23"/>
+                <w:rFonts w:ascii="Verdana" w:eastAsia="Times New Roman" w:hAnsi="Verdana" w:cs="Arial"/>
+                <w:sz w:val="24"/>
+                <w:szCs w:val="24"/>
                 <w:lang w:val="es-CO" w:eastAsia="es-CO"/>
               </w:rPr>
             </w:pPr>
             <w:r>
               <w:rPr>
-                <w:rFonts w:ascii="Arial" w:eastAsia="Times New Roman" w:hAnsi="Arial" w:cs="Arial"/>
-                <w:sz w:val="23"/>
-                <w:szCs w:val="23"/>
+                <w:rFonts w:ascii="Verdana" w:eastAsia="Times New Roman" w:hAnsi="Verdana" w:cs="Arial"/>
+                <w:sz w:val="24"/>
+                <w:szCs w:val="24"/>
                 <w:lang w:val="es-CO" w:eastAsia="es-CO"/>
               </w:rPr>
               <w:t>3040519</w:t>
@@ -651,9 +651,9 @@
     <w:p>
       <w:pPr>
         <w:rPr>
-          <w:rFonts w:ascii="Arial Black" w:hAnsi="Arial Black"/>
-          <w:sz w:val="20"/>
-          <w:szCs w:val="20"/>
+          <w:rFonts w:ascii="Verdana" w:hAnsi="Verdana"/>
+          <w:sz w:val="24"/>
+          <w:szCs w:val="24"/>
           <w:lang w:val="en-US"/>
         </w:rPr>
       </w:pPr>
@@ -662,9 +662,9 @@
       <w:pPr>
         <w:pStyle w:val="Sinespaciado"/>
         <w:rPr>
-          <w:rFonts w:ascii="Arial Black" w:hAnsi="Arial Black"/>
-          <w:sz w:val="20"/>
-          <w:szCs w:val="20"/>
+          <w:rFonts w:ascii="Verdana" w:hAnsi="Verdana"/>
+          <w:sz w:val="24"/>
+          <w:szCs w:val="24"/>
           <w:u w:val="single"/>
           <w:lang w:val="en-US"/>
         </w:rPr>
@@ -674,32 +674,32 @@
       <w:pPr>
         <w:pStyle w:val="Sinespaciado"/>
         <w:rPr>
-          <w:rFonts w:ascii="Arial" w:hAnsi="Arial" w:cs="Arial"/>
-          <w:sz w:val="18"/>
-          <w:szCs w:val="18"/>
-        </w:rPr>
-      </w:pPr>
-      <w:r>
-        <w:rPr>
-          <w:rFonts w:ascii="Arial Black" w:hAnsi="Arial Black"/>
-          <w:sz w:val="20"/>
-          <w:szCs w:val="20"/>
+          <w:rFonts w:ascii="Verdana" w:hAnsi="Verdana" w:cs="Arial"/>
+          <w:sz w:val="24"/>
+          <w:szCs w:val="24"/>
+        </w:rPr>
+      </w:pPr>
+      <w:r>
+        <w:rPr>
+          <w:rFonts w:ascii="Verdana" w:hAnsi="Verdana"/>
+          <w:sz w:val="24"/>
+          <w:szCs w:val="24"/>
           <w:u w:val="single"/>
         </w:rPr>
         <w:t>Nombre del reto</w:t>
       </w:r>
       <w:r>
         <w:rPr>
-          <w:rFonts w:ascii="Arial Black" w:hAnsi="Arial Black"/>
-          <w:sz w:val="20"/>
-          <w:szCs w:val="20"/>
+          <w:rFonts w:ascii="Verdana" w:hAnsi="Verdana"/>
+          <w:sz w:val="24"/>
+          <w:szCs w:val="24"/>
           <w:u w:val="single"/>
         </w:rPr>
         <w:t xml:space="preserve">: </w:t>
       </w:r>
       <w:r>
         <w:rPr>
-          <w:rFonts w:cs="Arial"/>
+          <w:rFonts w:ascii="Verdana" w:hAnsi="Verdana" w:cs="Arial"/>
           <w:sz w:val="24"/>
           <w:szCs w:val="24"/>
         </w:rPr>
@@ -707,7 +707,7 @@
       </w:r>
       <w:r>
         <w:rPr>
-          <w:rFonts w:cs="Arial"/>
+          <w:rFonts w:ascii="Verdana" w:hAnsi="Verdana" w:cs="Arial"/>
           <w:sz w:val="24"/>
           <w:szCs w:val="24"/>
         </w:rPr>
@@ -718,9 +718,9 @@
       <w:pPr>
         <w:pStyle w:val="Sinespaciado"/>
         <w:rPr>
-          <w:rFonts w:ascii="Arial" w:hAnsi="Arial" w:cs="Arial"/>
-          <w:sz w:val="18"/>
-          <w:szCs w:val="18"/>
+          <w:rFonts w:ascii="Verdana" w:hAnsi="Verdana" w:cs="Arial"/>
+          <w:sz w:val="24"/>
+          <w:szCs w:val="24"/>
         </w:rPr>
       </w:pPr>
     </w:p>
@@ -729,17 +729,17 @@
         <w:pStyle w:val="Sinespaciado"/>
         <w:jc w:val="both"/>
         <w:rPr>
-          <w:rFonts w:ascii="Arial" w:hAnsi="Arial" w:cs="Arial"/>
-          <w:sz w:val="18"/>
-          <w:szCs w:val="18"/>
+          <w:rFonts w:ascii="Verdana" w:hAnsi="Verdana" w:cs="Arial"/>
+          <w:sz w:val="24"/>
+          <w:szCs w:val="24"/>
         </w:rPr>
       </w:pPr>
       <w:proofErr w:type="spellStart"/>
       <w:r>
         <w:rPr>
-          <w:rFonts w:ascii="Arial Black" w:hAnsi="Arial Black"/>
-          <w:sz w:val="20"/>
-          <w:szCs w:val="20"/>
+          <w:rFonts w:ascii="Verdana" w:hAnsi="Verdana"/>
+          <w:sz w:val="24"/>
+          <w:szCs w:val="24"/>
           <w:u w:val="single"/>
         </w:rPr>
         <w:t>Desrcripción</w:t>
@@ -747,83 +747,83 @@
       <w:proofErr w:type="spellEnd"/>
       <w:r>
         <w:rPr>
-          <w:rFonts w:ascii="Arial Black" w:hAnsi="Arial Black"/>
-          <w:sz w:val="20"/>
-          <w:szCs w:val="20"/>
+          <w:rFonts w:ascii="Verdana" w:hAnsi="Verdana"/>
+          <w:sz w:val="24"/>
+          <w:szCs w:val="24"/>
           <w:u w:val="single"/>
         </w:rPr>
         <w:t xml:space="preserve"> del reto:</w:t>
       </w:r>
       <w:r>
         <w:rPr>
-          <w:rFonts w:ascii="Arial Black" w:hAnsi="Arial Black"/>
-          <w:sz w:val="20"/>
-          <w:szCs w:val="20"/>
+          <w:rFonts w:ascii="Verdana" w:hAnsi="Verdana"/>
+          <w:sz w:val="24"/>
+          <w:szCs w:val="24"/>
         </w:rPr>
         <w:t xml:space="preserve"> </w:t>
       </w:r>
       <w:r>
         <w:rPr>
-          <w:rFonts w:cs="Aleo"/>
-          <w:color w:val="000000"/>
-          <w:sz w:val="23"/>
-          <w:szCs w:val="23"/>
+          <w:rFonts w:ascii="Verdana" w:hAnsi="Verdana" w:cs="Aleo"/>
+          <w:color w:val="000000"/>
+          <w:sz w:val="24"/>
+          <w:szCs w:val="24"/>
         </w:rPr>
         <w:t xml:space="preserve">La situación </w:t>
       </w:r>
       <w:r>
         <w:rPr>
-          <w:rFonts w:cs="Aleo"/>
-          <w:color w:val="000000"/>
-          <w:sz w:val="23"/>
-          <w:szCs w:val="23"/>
+          <w:rFonts w:ascii="Verdana" w:hAnsi="Verdana" w:cs="Aleo"/>
+          <w:color w:val="000000"/>
+          <w:sz w:val="24"/>
+          <w:szCs w:val="24"/>
         </w:rPr>
         <w:t xml:space="preserve">en la </w:t>
       </w:r>
       <w:r>
         <w:rPr>
-          <w:rFonts w:cs="Aleo"/>
-          <w:color w:val="000000"/>
-          <w:sz w:val="23"/>
-          <w:szCs w:val="23"/>
+          <w:rFonts w:ascii="Verdana" w:hAnsi="Verdana" w:cs="Aleo"/>
+          <w:color w:val="000000"/>
+          <w:sz w:val="24"/>
+          <w:szCs w:val="24"/>
         </w:rPr>
         <w:t>localidad parte de que el desarrollo natural del bello humedal “</w:t>
       </w:r>
       <w:proofErr w:type="spellStart"/>
       <w:r>
         <w:rPr>
-          <w:rFonts w:cs="Aleo"/>
-          <w:color w:val="000000"/>
-          <w:sz w:val="23"/>
-          <w:szCs w:val="23"/>
+          <w:rFonts w:ascii="Verdana" w:hAnsi="Verdana" w:cs="Aleo"/>
+          <w:color w:val="000000"/>
+          <w:sz w:val="24"/>
+          <w:szCs w:val="24"/>
         </w:rPr>
         <w:t>Jaboque</w:t>
       </w:r>
       <w:proofErr w:type="spellEnd"/>
       <w:r>
         <w:rPr>
-          <w:rFonts w:cs="Aleo"/>
-          <w:color w:val="000000"/>
-          <w:sz w:val="23"/>
-          <w:szCs w:val="23"/>
+          <w:rFonts w:ascii="Verdana" w:hAnsi="Verdana" w:cs="Aleo"/>
+          <w:color w:val="000000"/>
+          <w:sz w:val="24"/>
+          <w:szCs w:val="24"/>
         </w:rPr>
         <w:t xml:space="preserve">” se está viendo afectado negativamente por las actividades de las zonas urbanizadas anexas. Los habitantes acumulan residuos sólidos cerca al humedal ya que no tienen un sentido de respeto por el mismo. Para muchos es una situación triste </w:t>
       </w:r>
       <w:r>
         <w:rPr>
-          <w:rFonts w:cs="Aleo"/>
-          <w:color w:val="000000"/>
-          <w:sz w:val="23"/>
-          <w:szCs w:val="23"/>
+          <w:rFonts w:ascii="Verdana" w:hAnsi="Verdana" w:cs="Aleo"/>
+          <w:color w:val="000000"/>
+          <w:sz w:val="24"/>
+          <w:szCs w:val="24"/>
         </w:rPr>
         <w:t>porque</w:t>
       </w:r>
       <w:r>
         <w:rPr>
-          <w:rFonts w:cs="Aleo"/>
-          <w:color w:val="000000"/>
-          <w:sz w:val="23"/>
-          <w:szCs w:val="23"/>
+          <w:rFonts w:ascii="Verdana" w:hAnsi="Verdana" w:cs="Aleo"/>
+          <w:color w:val="000000"/>
+          <w:sz w:val="24"/>
+          <w:szCs w:val="24"/>
         </w:rPr>
         <w:t xml:space="preserve"> es la única conexión que tienen con la naturaleza y sería lamentable perder dicho recurso.</w:t>
       </w:r>
@@ -832,41 +832,43 @@
       <w:pPr>
         <w:pStyle w:val="Sinespaciado"/>
         <w:rPr>
-          <w:rFonts w:ascii="Arial" w:hAnsi="Arial" w:cs="Arial"/>
-          <w:sz w:val="18"/>
-          <w:szCs w:val="18"/>
-        </w:rPr>
-      </w:pPr>
-    </w:p>
-    <w:p>
-      <w:pPr>
-        <w:pStyle w:val="Sinespaciado"/>
-        <w:rPr>
-          <w:rFonts w:ascii="Arial" w:hAnsi="Arial" w:cs="Arial"/>
-          <w:sz w:val="18"/>
-          <w:szCs w:val="18"/>
-        </w:rPr>
-      </w:pPr>
-      <w:r>
-        <w:rPr>
-          <w:rFonts w:ascii="Arial Black" w:hAnsi="Arial Black"/>
-          <w:sz w:val="20"/>
-          <w:szCs w:val="20"/>
+          <w:rFonts w:ascii="Verdana" w:hAnsi="Verdana" w:cs="Arial"/>
+          <w:sz w:val="24"/>
+          <w:szCs w:val="24"/>
+        </w:rPr>
+      </w:pPr>
+    </w:p>
+    <w:p>
+      <w:pPr>
+        <w:pStyle w:val="Sinespaciado"/>
+        <w:rPr>
+          <w:rFonts w:ascii="Verdana" w:hAnsi="Verdana" w:cs="Arial"/>
+          <w:sz w:val="24"/>
+          <w:szCs w:val="24"/>
+        </w:rPr>
+      </w:pPr>
+      <w:r>
+        <w:rPr>
+          <w:rFonts w:ascii="Verdana" w:hAnsi="Verdana"/>
+          <w:sz w:val="24"/>
+          <w:szCs w:val="24"/>
           <w:u w:val="single"/>
         </w:rPr>
         <w:t>Localidad:</w:t>
       </w:r>
       <w:r>
         <w:rPr>
-          <w:rFonts w:ascii="Arial Black" w:hAnsi="Arial Black"/>
-          <w:sz w:val="20"/>
-          <w:szCs w:val="20"/>
+          <w:rFonts w:ascii="Verdana" w:hAnsi="Verdana"/>
+          <w:sz w:val="24"/>
+          <w:szCs w:val="24"/>
         </w:rPr>
         <w:t xml:space="preserve"> </w:t>
       </w:r>
       <w:r>
         <w:rPr>
-          <w:rFonts w:cs="Arial"/>
+          <w:rFonts w:ascii="Verdana" w:hAnsi="Verdana" w:cs="Arial"/>
+          <w:sz w:val="24"/>
+          <w:szCs w:val="24"/>
         </w:rPr>
         <w:t>Engativá.</w:t>
       </w:r>
@@ -875,57 +877,39 @@
       <w:pPr>
         <w:pStyle w:val="Sinespaciado"/>
         <w:rPr>
-          <w:rFonts w:ascii="Arial" w:hAnsi="Arial" w:cs="Arial"/>
-          <w:sz w:val="18"/>
-          <w:szCs w:val="18"/>
-        </w:rPr>
-      </w:pPr>
-    </w:p>
-    <w:p>
-      <w:pPr>
-        <w:pStyle w:val="Sinespaciado"/>
-        <w:rPr>
-          <w:rFonts w:ascii="Arial Black" w:hAnsi="Arial Black"/>
-          <w:sz w:val="20"/>
-          <w:szCs w:val="20"/>
-          <w:u w:val="single"/>
-        </w:rPr>
-      </w:pPr>
-      <w:r>
-        <w:rPr>
-          <w:rFonts w:ascii="Arial Black" w:hAnsi="Arial Black"/>
-          <w:sz w:val="20"/>
-          <w:szCs w:val="20"/>
-          <w:u w:val="single"/>
-        </w:rPr>
-        <w:t>Problema identificado</w:t>
-      </w:r>
-      <w:r>
-        <w:rPr>
-          <w:rFonts w:ascii="Arial Black" w:hAnsi="Arial Black"/>
-          <w:sz w:val="20"/>
-          <w:szCs w:val="20"/>
-          <w:u w:val="single"/>
-        </w:rPr>
-        <w:t>:</w:t>
-      </w:r>
-      <w:r>
-        <w:rPr>
-          <w:rFonts w:ascii="Arial Black" w:hAnsi="Arial Black"/>
-          <w:sz w:val="20"/>
-          <w:szCs w:val="20"/>
-          <w:u w:val="single"/>
-        </w:rPr>
-        <w:t xml:space="preserve">  </w:t>
-      </w:r>
-    </w:p>
-    <w:p>
-      <w:pPr>
-        <w:pStyle w:val="Sinespaciado"/>
-        <w:rPr>
-          <w:rFonts w:ascii="Arial Black" w:hAnsi="Arial Black"/>
-          <w:sz w:val="20"/>
-          <w:szCs w:val="20"/>
+          <w:rFonts w:ascii="Verdana" w:hAnsi="Verdana" w:cs="Arial"/>
+          <w:sz w:val="24"/>
+          <w:szCs w:val="24"/>
+        </w:rPr>
+      </w:pPr>
+    </w:p>
+    <w:p>
+      <w:pPr>
+        <w:pStyle w:val="Sinespaciado"/>
+        <w:rPr>
+          <w:rFonts w:ascii="Verdana" w:hAnsi="Verdana"/>
+          <w:sz w:val="24"/>
+          <w:szCs w:val="24"/>
+          <w:u w:val="single"/>
+        </w:rPr>
+      </w:pPr>
+      <w:r>
+        <w:rPr>
+          <w:rFonts w:ascii="Verdana" w:hAnsi="Verdana"/>
+          <w:sz w:val="24"/>
+          <w:szCs w:val="24"/>
+          <w:u w:val="single"/>
+        </w:rPr>
+        <w:t xml:space="preserve">Problema identificado:  </w:t>
+      </w:r>
+    </w:p>
+    <w:p>
+      <w:pPr>
+        <w:pStyle w:val="Sinespaciado"/>
+        <w:rPr>
+          <w:rFonts w:ascii="Verdana" w:hAnsi="Verdana"/>
+          <w:sz w:val="24"/>
+          <w:szCs w:val="24"/>
           <w:u w:val="single"/>
         </w:rPr>
       </w:pPr>
@@ -936,38 +920,38 @@
         <w:ind w:left="720"/>
         <w:jc w:val="both"/>
         <w:rPr>
-          <w:rFonts w:cs="Aleo"/>
-          <w:color w:val="000000"/>
-          <w:sz w:val="23"/>
-          <w:szCs w:val="23"/>
-        </w:rPr>
-      </w:pPr>
-      <w:r>
-        <w:rPr>
-          <w:rFonts w:cs="Aleo"/>
-          <w:color w:val="000000"/>
-          <w:sz w:val="23"/>
-          <w:szCs w:val="23"/>
+          <w:rFonts w:ascii="Verdana" w:hAnsi="Verdana" w:cs="Aleo"/>
+          <w:color w:val="000000"/>
+          <w:sz w:val="24"/>
+          <w:szCs w:val="24"/>
+        </w:rPr>
+      </w:pPr>
+      <w:r>
+        <w:rPr>
+          <w:rFonts w:ascii="Verdana" w:hAnsi="Verdana" w:cs="Aleo"/>
+          <w:color w:val="000000"/>
+          <w:sz w:val="24"/>
+          <w:szCs w:val="24"/>
         </w:rPr>
         <w:t>El problema que se va a atacar es la falta de información sobre el humedal “</w:t>
       </w:r>
       <w:proofErr w:type="spellStart"/>
       <w:r>
         <w:rPr>
-          <w:rFonts w:cs="Aleo"/>
-          <w:color w:val="000000"/>
-          <w:sz w:val="23"/>
-          <w:szCs w:val="23"/>
+          <w:rFonts w:ascii="Verdana" w:hAnsi="Verdana" w:cs="Aleo"/>
+          <w:color w:val="000000"/>
+          <w:sz w:val="24"/>
+          <w:szCs w:val="24"/>
         </w:rPr>
         <w:t>Jaboque</w:t>
       </w:r>
       <w:proofErr w:type="spellEnd"/>
       <w:r>
         <w:rPr>
-          <w:rFonts w:cs="Aleo"/>
-          <w:color w:val="000000"/>
-          <w:sz w:val="23"/>
-          <w:szCs w:val="23"/>
+          <w:rFonts w:ascii="Verdana" w:hAnsi="Verdana" w:cs="Aleo"/>
+          <w:color w:val="000000"/>
+          <w:sz w:val="24"/>
+          <w:szCs w:val="24"/>
         </w:rPr>
         <w:t>” de los habitantes de la localidad de Engativá.</w:t>
       </w:r>
@@ -978,27 +962,27 @@
         <w:ind w:left="360"/>
         <w:jc w:val="both"/>
         <w:rPr>
-          <w:rFonts w:cs="Aleo"/>
-          <w:color w:val="000000"/>
-          <w:sz w:val="23"/>
-          <w:szCs w:val="23"/>
-        </w:rPr>
-      </w:pPr>
-    </w:p>
-    <w:p>
-      <w:pPr>
-        <w:rPr>
-          <w:rFonts w:ascii="Arial Black" w:hAnsi="Arial Black"/>
-          <w:sz w:val="20"/>
-          <w:szCs w:val="20"/>
-          <w:u w:val="single"/>
-        </w:rPr>
-      </w:pPr>
-      <w:r>
-        <w:rPr>
-          <w:rFonts w:ascii="Arial Black" w:hAnsi="Arial Black"/>
-          <w:sz w:val="20"/>
-          <w:szCs w:val="20"/>
+          <w:rFonts w:ascii="Verdana" w:hAnsi="Verdana" w:cs="Aleo"/>
+          <w:color w:val="000000"/>
+          <w:sz w:val="24"/>
+          <w:szCs w:val="24"/>
+        </w:rPr>
+      </w:pPr>
+    </w:p>
+    <w:p>
+      <w:pPr>
+        <w:rPr>
+          <w:rFonts w:ascii="Verdana" w:hAnsi="Verdana"/>
+          <w:sz w:val="24"/>
+          <w:szCs w:val="24"/>
+          <w:u w:val="single"/>
+        </w:rPr>
+      </w:pPr>
+      <w:r>
+        <w:rPr>
+          <w:rFonts w:ascii="Verdana" w:hAnsi="Verdana"/>
+          <w:sz w:val="24"/>
+          <w:szCs w:val="24"/>
           <w:u w:val="single"/>
         </w:rPr>
         <w:br w:type="page"/>
@@ -1008,17 +992,17 @@
       <w:pPr>
         <w:pStyle w:val="Sinespaciado"/>
         <w:rPr>
-          <w:rFonts w:ascii="Arial Black" w:hAnsi="Arial Black"/>
-          <w:sz w:val="20"/>
-          <w:szCs w:val="20"/>
-          <w:u w:val="single"/>
-        </w:rPr>
-      </w:pPr>
-      <w:r>
-        <w:rPr>
-          <w:rFonts w:ascii="Arial Black" w:hAnsi="Arial Black"/>
-          <w:sz w:val="20"/>
-          <w:szCs w:val="20"/>
+          <w:rFonts w:ascii="Verdana" w:hAnsi="Verdana"/>
+          <w:sz w:val="24"/>
+          <w:szCs w:val="24"/>
+          <w:u w:val="single"/>
+        </w:rPr>
+      </w:pPr>
+      <w:r>
+        <w:rPr>
+          <w:rFonts w:ascii="Verdana" w:hAnsi="Verdana"/>
+          <w:sz w:val="24"/>
+          <w:szCs w:val="24"/>
           <w:u w:val="single"/>
         </w:rPr>
         <w:lastRenderedPageBreak/>
@@ -1026,47 +1010,38 @@
       </w:r>
       <w:r>
         <w:rPr>
-          <w:rFonts w:ascii="Arial Black" w:hAnsi="Arial Black"/>
-          <w:sz w:val="20"/>
-          <w:szCs w:val="20"/>
+          <w:rFonts w:ascii="Verdana" w:hAnsi="Verdana"/>
+          <w:sz w:val="24"/>
+          <w:szCs w:val="24"/>
           <w:u w:val="single"/>
         </w:rPr>
         <w:t>empatía</w:t>
       </w:r>
       <w:r>
         <w:rPr>
-          <w:rFonts w:ascii="Arial Black" w:hAnsi="Arial Black"/>
-          <w:sz w:val="20"/>
-          <w:szCs w:val="20"/>
-          <w:u w:val="single"/>
-        </w:rPr>
-        <w:t>:</w:t>
-      </w:r>
-      <w:r>
-        <w:rPr>
-          <w:rFonts w:ascii="Arial Black" w:hAnsi="Arial Black"/>
-          <w:sz w:val="20"/>
-          <w:szCs w:val="20"/>
-          <w:u w:val="single"/>
-        </w:rPr>
-        <w:t xml:space="preserve"> </w:t>
-      </w:r>
-    </w:p>
-    <w:p>
-      <w:pPr>
-        <w:pStyle w:val="Sinespaciado"/>
-        <w:rPr>
-          <w:rFonts w:ascii="Arial" w:hAnsi="Arial" w:cs="Arial"/>
-          <w:sz w:val="18"/>
-          <w:szCs w:val="18"/>
-        </w:rPr>
-      </w:pPr>
-      <w:r>
-        <w:rPr>
-          <w:rFonts w:ascii="Arial" w:hAnsi="Arial" w:cs="Arial"/>
+          <w:rFonts w:ascii="Verdana" w:hAnsi="Verdana"/>
+          <w:sz w:val="24"/>
+          <w:szCs w:val="24"/>
+          <w:u w:val="single"/>
+        </w:rPr>
+        <w:t xml:space="preserve">: </w:t>
+      </w:r>
+    </w:p>
+    <w:p>
+      <w:pPr>
+        <w:pStyle w:val="Sinespaciado"/>
+        <w:rPr>
+          <w:rFonts w:ascii="Verdana" w:hAnsi="Verdana" w:cs="Arial"/>
+          <w:sz w:val="24"/>
+          <w:szCs w:val="24"/>
+        </w:rPr>
+      </w:pPr>
+      <w:r>
+        <w:rPr>
+          <w:rFonts w:ascii="Verdana" w:hAnsi="Verdana" w:cs="Arial"/>
           <w:noProof/>
-          <w:sz w:val="18"/>
-          <w:szCs w:val="18"/>
+          <w:sz w:val="24"/>
+          <w:szCs w:val="24"/>
           <w:lang w:val="es-CO" w:eastAsia="es-CO"/>
         </w:rPr>
         <w:drawing>
@@ -1118,38 +1093,38 @@
         <w:ind w:left="360"/>
         <w:jc w:val="both"/>
         <w:rPr>
-          <w:rFonts w:cs="Aleo"/>
-          <w:color w:val="000000"/>
-          <w:sz w:val="23"/>
-          <w:szCs w:val="23"/>
-        </w:rPr>
-      </w:pPr>
-    </w:p>
-    <w:p>
-      <w:pPr>
-        <w:pStyle w:val="Sinespaciado"/>
-        <w:rPr>
-          <w:rFonts w:cs="Aleo"/>
-          <w:color w:val="000000"/>
-          <w:sz w:val="23"/>
-          <w:szCs w:val="23"/>
-        </w:rPr>
-      </w:pPr>
-      <w:r>
-        <w:rPr>
-          <w:rFonts w:ascii="Arial Black" w:hAnsi="Arial Black"/>
-          <w:sz w:val="20"/>
-          <w:szCs w:val="20"/>
+          <w:rFonts w:ascii="Verdana" w:hAnsi="Verdana" w:cs="Aleo"/>
+          <w:color w:val="000000"/>
+          <w:sz w:val="24"/>
+          <w:szCs w:val="24"/>
+        </w:rPr>
+      </w:pPr>
+    </w:p>
+    <w:p>
+      <w:pPr>
+        <w:pStyle w:val="Sinespaciado"/>
+        <w:rPr>
+          <w:rFonts w:ascii="Verdana" w:hAnsi="Verdana" w:cs="Aleo"/>
+          <w:color w:val="000000"/>
+          <w:sz w:val="24"/>
+          <w:szCs w:val="24"/>
+        </w:rPr>
+      </w:pPr>
+      <w:r>
+        <w:rPr>
+          <w:rFonts w:ascii="Verdana" w:hAnsi="Verdana"/>
+          <w:sz w:val="24"/>
+          <w:szCs w:val="24"/>
           <w:u w:val="single"/>
         </w:rPr>
         <w:t>Conclusiones mapa</w:t>
       </w:r>
       <w:r>
         <w:rPr>
-          <w:rFonts w:cs="Aleo"/>
-          <w:color w:val="000000"/>
-          <w:sz w:val="23"/>
-          <w:szCs w:val="23"/>
+          <w:rFonts w:ascii="Verdana" w:hAnsi="Verdana" w:cs="Aleo"/>
+          <w:color w:val="000000"/>
+          <w:sz w:val="24"/>
+          <w:szCs w:val="24"/>
           <w:u w:val="single"/>
         </w:rPr>
         <w:t>:</w:t>
@@ -1159,10 +1134,10 @@
       <w:pPr>
         <w:pStyle w:val="Sinespaciado"/>
         <w:rPr>
-          <w:rFonts w:cs="Aleo"/>
-          <w:color w:val="000000"/>
-          <w:sz w:val="23"/>
-          <w:szCs w:val="23"/>
+          <w:rFonts w:ascii="Verdana" w:hAnsi="Verdana" w:cs="Aleo"/>
+          <w:color w:val="000000"/>
+          <w:sz w:val="24"/>
+          <w:szCs w:val="24"/>
         </w:rPr>
       </w:pPr>
     </w:p>
@@ -1175,18 +1150,18 @@
         </w:numPr>
         <w:jc w:val="both"/>
         <w:rPr>
-          <w:rFonts w:cs="Aleo"/>
-          <w:color w:val="000000"/>
-          <w:sz w:val="23"/>
-          <w:szCs w:val="23"/>
-        </w:rPr>
-      </w:pPr>
-      <w:r>
-        <w:rPr>
-          <w:rFonts w:cs="Aleo"/>
-          <w:color w:val="000000"/>
-          <w:sz w:val="23"/>
-          <w:szCs w:val="23"/>
+          <w:rFonts w:ascii="Verdana" w:hAnsi="Verdana" w:cs="Aleo"/>
+          <w:color w:val="000000"/>
+          <w:sz w:val="24"/>
+          <w:szCs w:val="24"/>
+        </w:rPr>
+      </w:pPr>
+      <w:r>
+        <w:rPr>
+          <w:rFonts w:ascii="Verdana" w:hAnsi="Verdana" w:cs="Aleo"/>
+          <w:color w:val="000000"/>
+          <w:sz w:val="24"/>
+          <w:szCs w:val="24"/>
         </w:rPr>
         <w:t>Se va a delimitar el problema para poder atacar el reto.</w:t>
       </w:r>
@@ -1200,18 +1175,18 @@
         </w:numPr>
         <w:jc w:val="both"/>
         <w:rPr>
-          <w:rFonts w:cs="Aleo"/>
-          <w:color w:val="000000"/>
-          <w:sz w:val="23"/>
-          <w:szCs w:val="23"/>
-        </w:rPr>
-      </w:pPr>
-      <w:r>
-        <w:rPr>
-          <w:rFonts w:cs="Aleo"/>
-          <w:color w:val="000000"/>
-          <w:sz w:val="23"/>
-          <w:szCs w:val="23"/>
+          <w:rFonts w:ascii="Verdana" w:hAnsi="Verdana" w:cs="Aleo"/>
+          <w:color w:val="000000"/>
+          <w:sz w:val="24"/>
+          <w:szCs w:val="24"/>
+        </w:rPr>
+      </w:pPr>
+      <w:r>
+        <w:rPr>
+          <w:rFonts w:ascii="Verdana" w:hAnsi="Verdana" w:cs="Aleo"/>
+          <w:color w:val="000000"/>
+          <w:sz w:val="24"/>
+          <w:szCs w:val="24"/>
         </w:rPr>
         <w:t>El humedal es uno de los principales problemas ambientales de la localidad.</w:t>
       </w:r>
@@ -1225,18 +1200,18 @@
         </w:numPr>
         <w:jc w:val="both"/>
         <w:rPr>
-          <w:rFonts w:cs="Aleo"/>
-          <w:color w:val="000000"/>
-          <w:sz w:val="23"/>
-          <w:szCs w:val="23"/>
-        </w:rPr>
-      </w:pPr>
-      <w:r>
-        <w:rPr>
-          <w:rFonts w:cs="Aleo"/>
-          <w:color w:val="000000"/>
-          <w:sz w:val="23"/>
-          <w:szCs w:val="23"/>
+          <w:rFonts w:ascii="Verdana" w:hAnsi="Verdana" w:cs="Aleo"/>
+          <w:color w:val="000000"/>
+          <w:sz w:val="24"/>
+          <w:szCs w:val="24"/>
+        </w:rPr>
+      </w:pPr>
+      <w:r>
+        <w:rPr>
+          <w:rFonts w:ascii="Verdana" w:hAnsi="Verdana" w:cs="Aleo"/>
+          <w:color w:val="000000"/>
+          <w:sz w:val="24"/>
+          <w:szCs w:val="24"/>
         </w:rPr>
         <w:t>La falta de información sobre los puntos de contaminación, la riqueza ambiental, los proyectos de construcción aledaños y las consecuencias que podría tener para la localidad la desaparición del humedal es evidente.</w:t>
       </w:r>
@@ -1250,18 +1225,18 @@
         </w:numPr>
         <w:jc w:val="both"/>
         <w:rPr>
-          <w:rFonts w:cs="Aleo"/>
-          <w:color w:val="000000"/>
-          <w:sz w:val="23"/>
-          <w:szCs w:val="23"/>
-        </w:rPr>
-      </w:pPr>
-      <w:r>
-        <w:rPr>
-          <w:rFonts w:cs="Aleo"/>
-          <w:color w:val="000000"/>
-          <w:sz w:val="23"/>
-          <w:szCs w:val="23"/>
+          <w:rFonts w:ascii="Verdana" w:hAnsi="Verdana" w:cs="Aleo"/>
+          <w:color w:val="000000"/>
+          <w:sz w:val="24"/>
+          <w:szCs w:val="24"/>
+        </w:rPr>
+      </w:pPr>
+      <w:r>
+        <w:rPr>
+          <w:rFonts w:ascii="Verdana" w:hAnsi="Verdana" w:cs="Aleo"/>
+          <w:color w:val="000000"/>
+          <w:sz w:val="24"/>
+          <w:szCs w:val="24"/>
         </w:rPr>
         <w:t xml:space="preserve">Es primordial crear una fuente de información donde se consignen los aspectos más importantes del humedal. Estos son: puntos de contaminación, puntos de hábitat animal, puntos de vegetación, puntos de urbanización. </w:t>
       </w:r>
@@ -1275,18 +1250,18 @@
         </w:numPr>
         <w:jc w:val="both"/>
         <w:rPr>
-          <w:rFonts w:cs="Aleo"/>
-          <w:color w:val="000000"/>
-          <w:sz w:val="23"/>
-          <w:szCs w:val="23"/>
-        </w:rPr>
-      </w:pPr>
-      <w:r>
-        <w:rPr>
-          <w:rFonts w:cs="Aleo"/>
-          <w:color w:val="000000"/>
-          <w:sz w:val="23"/>
-          <w:szCs w:val="23"/>
+          <w:rFonts w:ascii="Verdana" w:hAnsi="Verdana" w:cs="Aleo"/>
+          <w:color w:val="000000"/>
+          <w:sz w:val="24"/>
+          <w:szCs w:val="24"/>
+        </w:rPr>
+      </w:pPr>
+      <w:r>
+        <w:rPr>
+          <w:rFonts w:ascii="Verdana" w:hAnsi="Verdana" w:cs="Aleo"/>
+          <w:color w:val="000000"/>
+          <w:sz w:val="24"/>
+          <w:szCs w:val="24"/>
         </w:rPr>
         <w:t xml:space="preserve">Se concluyó que se debíamos crear una aplicación informática en la Web donde se mostrara fácilmente esta información.  </w:t>
       </w:r>
@@ -1300,81 +1275,286 @@
         </w:numPr>
         <w:jc w:val="both"/>
         <w:rPr>
-          <w:rFonts w:cs="Aleo"/>
-          <w:color w:val="000000"/>
-          <w:sz w:val="23"/>
-          <w:szCs w:val="23"/>
-        </w:rPr>
-      </w:pPr>
-      <w:r>
-        <w:rPr>
-          <w:rFonts w:cs="Aleo"/>
-          <w:color w:val="000000"/>
-          <w:sz w:val="23"/>
-          <w:szCs w:val="23"/>
-        </w:rPr>
-        <w:t>Debemos buscar medios para dar a conocer a los habitantes esa fuente de información. Estos podrían ser vallas IDR, carteles puestos en puntos estratégicos, volantes, links desde páginas gubernamentales, voz a voz, etc.</w:t>
-      </w:r>
-    </w:p>
-    <w:p>
-      <w:pPr>
-        <w:pStyle w:val="Sinespaciado"/>
-        <w:rPr>
-          <w:rFonts w:cs="Aleo"/>
-          <w:color w:val="000000"/>
-          <w:sz w:val="23"/>
-          <w:szCs w:val="23"/>
-        </w:rPr>
-      </w:pPr>
-    </w:p>
-    <w:p>
-      <w:pPr>
-        <w:pStyle w:val="Sinespaciado"/>
-        <w:rPr>
-          <w:rFonts w:cs="Aleo"/>
-          <w:color w:val="000000"/>
-          <w:sz w:val="23"/>
-          <w:szCs w:val="23"/>
-        </w:rPr>
-      </w:pPr>
-    </w:p>
-    <w:p>
-      <w:pPr>
-        <w:pStyle w:val="Sinespaciado"/>
-        <w:rPr>
-          <w:rFonts w:cs="Aleo"/>
-          <w:color w:val="000000"/>
-          <w:sz w:val="23"/>
-          <w:szCs w:val="23"/>
-        </w:rPr>
-      </w:pPr>
-    </w:p>
-    <w:p>
-      <w:pPr>
-        <w:pStyle w:val="Sinespaciado"/>
-        <w:rPr>
-          <w:rFonts w:cs="Aleo"/>
-          <w:color w:val="000000"/>
-          <w:sz w:val="23"/>
-          <w:szCs w:val="23"/>
-        </w:rPr>
-      </w:pPr>
-      <w:r>
-        <w:rPr>
-          <w:rFonts w:ascii="Arial Black" w:hAnsi="Arial Black"/>
-          <w:sz w:val="20"/>
-          <w:szCs w:val="20"/>
-          <w:u w:val="single"/>
+          <w:rFonts w:ascii="Verdana" w:hAnsi="Verdana" w:cs="Aleo"/>
+          <w:color w:val="000000"/>
+          <w:sz w:val="24"/>
+          <w:szCs w:val="24"/>
+        </w:rPr>
+      </w:pPr>
+      <w:r>
+        <w:rPr>
+          <w:rFonts w:ascii="Verdana" w:hAnsi="Verdana" w:cs="Aleo"/>
+          <w:color w:val="000000"/>
+          <w:sz w:val="24"/>
+          <w:szCs w:val="24"/>
+        </w:rPr>
+        <w:t xml:space="preserve">Debemos buscar medios para dar a conocer a los habitantes esa fuente de información. Estos podrían ser vallas IDR, </w:t>
+      </w:r>
+      <w:r>
+        <w:rPr>
+          <w:rFonts w:ascii="Verdana" w:hAnsi="Verdana" w:cs="Aleo"/>
+          <w:color w:val="000000"/>
+          <w:sz w:val="24"/>
+          <w:szCs w:val="24"/>
         </w:rPr>
         <w:lastRenderedPageBreak/>
+        <w:t>carteles puestos en puntos estratégicos, volantes, links desde páginas gubernamentales, voz a voz, etc.</w:t>
+      </w:r>
+    </w:p>
+    <w:p>
+      <w:pPr>
+        <w:pStyle w:val="Sinespaciado"/>
+        <w:rPr>
+          <w:rFonts w:ascii="Verdana" w:hAnsi="Verdana" w:cs="Aleo"/>
+          <w:color w:val="000000"/>
+          <w:sz w:val="24"/>
+          <w:szCs w:val="24"/>
+        </w:rPr>
+      </w:pPr>
+    </w:p>
+    <w:p>
+      <w:pPr>
+        <w:pStyle w:val="Sinespaciado"/>
+        <w:rPr>
+          <w:rFonts w:ascii="Verdana" w:hAnsi="Verdana" w:cs="Aleo"/>
+          <w:color w:val="000000"/>
+          <w:sz w:val="24"/>
+          <w:szCs w:val="24"/>
+        </w:rPr>
+      </w:pPr>
+    </w:p>
+    <w:p>
+      <w:pPr>
+        <w:pStyle w:val="Sinespaciado"/>
+        <w:rPr>
+          <w:rFonts w:ascii="Verdana" w:hAnsi="Verdana" w:cs="Aleo"/>
+          <w:color w:val="000000"/>
+          <w:sz w:val="24"/>
+          <w:szCs w:val="24"/>
+        </w:rPr>
+      </w:pPr>
+    </w:p>
+    <w:p>
+      <w:pPr>
+        <w:rPr>
+          <w:rFonts w:ascii="Verdana" w:hAnsi="Verdana"/>
+          <w:sz w:val="24"/>
+          <w:szCs w:val="24"/>
+        </w:rPr>
+      </w:pPr>
+      <w:r>
+        <w:rPr>
+          <w:rFonts w:ascii="Verdana" w:hAnsi="Verdana"/>
+          <w:sz w:val="24"/>
+          <w:szCs w:val="24"/>
+          <w:u w:val="single"/>
+        </w:rPr>
+        <w:t>Características de la Aplicación:</w:t>
+      </w:r>
+    </w:p>
+    <w:p>
+      <w:pPr>
+        <w:pStyle w:val="Sinespaciado"/>
+        <w:numPr>
+          <w:ilvl w:val="0"/>
+          <w:numId w:val="1"/>
+        </w:numPr>
+        <w:rPr>
+          <w:rFonts w:ascii="Verdana" w:hAnsi="Verdana"/>
+          <w:sz w:val="24"/>
+          <w:szCs w:val="24"/>
+          <w:u w:val="single"/>
+        </w:rPr>
+      </w:pPr>
+      <w:r>
+        <w:rPr>
+          <w:rFonts w:ascii="Verdana" w:hAnsi="Verdana"/>
+          <w:sz w:val="24"/>
+          <w:szCs w:val="24"/>
+        </w:rPr>
+        <w:t>La p</w:t>
+      </w:r>
+      <w:r>
+        <w:rPr>
+          <w:rFonts w:ascii="Verdana" w:hAnsi="Verdana"/>
+          <w:sz w:val="24"/>
+          <w:szCs w:val="24"/>
+        </w:rPr>
+        <w:t>á</w:t>
+      </w:r>
+      <w:r>
+        <w:rPr>
+          <w:rFonts w:ascii="Verdana" w:hAnsi="Verdana"/>
+          <w:sz w:val="24"/>
+          <w:szCs w:val="24"/>
+        </w:rPr>
+        <w:t xml:space="preserve">gina principal de la aplicación </w:t>
+      </w:r>
+      <w:r>
+        <w:rPr>
+          <w:rFonts w:ascii="Verdana" w:hAnsi="Verdana"/>
+          <w:sz w:val="24"/>
+          <w:szCs w:val="24"/>
+        </w:rPr>
+        <w:t>permitirá visualizar el mapa con coordenadas de la ubicación geográfica del humedal en la localidad de Engativá.</w:t>
+      </w:r>
+    </w:p>
+    <w:p>
+      <w:pPr>
+        <w:pStyle w:val="Sinespaciado"/>
+        <w:numPr>
+          <w:ilvl w:val="0"/>
+          <w:numId w:val="1"/>
+        </w:numPr>
+        <w:rPr>
+          <w:rFonts w:ascii="Verdana" w:hAnsi="Verdana"/>
+          <w:sz w:val="24"/>
+          <w:szCs w:val="24"/>
+        </w:rPr>
+      </w:pPr>
+      <w:r>
+        <w:rPr>
+          <w:rFonts w:ascii="Verdana" w:hAnsi="Verdana"/>
+          <w:sz w:val="24"/>
+          <w:szCs w:val="24"/>
+        </w:rPr>
+        <w:t>En la parte inferior del mapa vemos las convenciones</w:t>
+      </w:r>
+      <w:r>
+        <w:rPr>
+          <w:rFonts w:ascii="Verdana" w:hAnsi="Verdana"/>
+          <w:sz w:val="24"/>
+          <w:szCs w:val="24"/>
+        </w:rPr>
+        <w:t xml:space="preserve"> de las situaciones especiales que afectan el humedal, ejemplo: contaminación, urbanizaciones, muerte animal, flora y fauna, etc. </w:t>
+      </w:r>
+    </w:p>
+    <w:p>
+      <w:pPr>
+        <w:pStyle w:val="Sinespaciado"/>
+        <w:numPr>
+          <w:ilvl w:val="0"/>
+          <w:numId w:val="1"/>
+        </w:numPr>
+        <w:rPr>
+          <w:rFonts w:ascii="Verdana" w:hAnsi="Verdana"/>
+          <w:sz w:val="24"/>
+          <w:szCs w:val="24"/>
+        </w:rPr>
+      </w:pPr>
+      <w:r>
+        <w:rPr>
+          <w:rFonts w:ascii="Verdana" w:hAnsi="Verdana"/>
+          <w:sz w:val="24"/>
+          <w:szCs w:val="24"/>
+        </w:rPr>
+        <w:t>El usuario podrá registrarse para reportar los diferentes sucesos que ocurren en dicho humedal.</w:t>
+      </w:r>
+    </w:p>
+    <w:p>
+      <w:pPr>
+        <w:pStyle w:val="Sinespaciado"/>
+        <w:numPr>
+          <w:ilvl w:val="0"/>
+          <w:numId w:val="1"/>
+        </w:numPr>
+        <w:rPr>
+          <w:rFonts w:ascii="Verdana" w:hAnsi="Verdana"/>
+          <w:sz w:val="24"/>
+          <w:szCs w:val="24"/>
+        </w:rPr>
+      </w:pPr>
+      <w:r>
+        <w:rPr>
+          <w:rFonts w:ascii="Verdana" w:hAnsi="Verdana"/>
+          <w:sz w:val="24"/>
+          <w:szCs w:val="24"/>
+        </w:rPr>
+        <w:t>Encontraremos zonas de calor indicando la contaminación.</w:t>
+      </w:r>
+    </w:p>
+    <w:p>
+      <w:pPr>
+        <w:pStyle w:val="Sinespaciado"/>
+        <w:numPr>
+          <w:ilvl w:val="0"/>
+          <w:numId w:val="1"/>
+        </w:numPr>
+        <w:rPr>
+          <w:rFonts w:ascii="Verdana" w:hAnsi="Verdana"/>
+          <w:sz w:val="24"/>
+          <w:szCs w:val="24"/>
+        </w:rPr>
+      </w:pPr>
+      <w:r>
+        <w:rPr>
+          <w:rFonts w:ascii="Verdana" w:hAnsi="Verdana"/>
+          <w:sz w:val="24"/>
+          <w:szCs w:val="24"/>
+        </w:rPr>
+        <w:t>Se podrán visualizar fotos de la zona para reconocimiento del mismo.</w:t>
+      </w:r>
+    </w:p>
+    <w:p>
+      <w:pPr>
+        <w:pStyle w:val="Sinespaciado"/>
+        <w:numPr>
+          <w:ilvl w:val="0"/>
+          <w:numId w:val="1"/>
+        </w:numPr>
+        <w:rPr>
+          <w:rFonts w:ascii="Verdana" w:hAnsi="Verdana"/>
+          <w:sz w:val="24"/>
+          <w:szCs w:val="24"/>
+        </w:rPr>
+      </w:pPr>
+      <w:r>
+        <w:rPr>
+          <w:rFonts w:ascii="Verdana" w:hAnsi="Verdana"/>
+          <w:sz w:val="24"/>
+          <w:szCs w:val="24"/>
+        </w:rPr>
+        <w:t xml:space="preserve">De estar registrado, recibirá notificaciones de las actividades buenas o malas que sucedan. </w:t>
+      </w:r>
+    </w:p>
+    <w:p>
+      <w:pPr>
+        <w:pStyle w:val="Sinespaciado"/>
+        <w:ind w:left="720"/>
+        <w:rPr>
+          <w:rFonts w:ascii="Verdana" w:hAnsi="Verdana"/>
+          <w:sz w:val="24"/>
+          <w:szCs w:val="24"/>
+        </w:rPr>
+      </w:pPr>
+      <w:bookmarkStart w:id="0" w:name="_GoBack"/>
+      <w:bookmarkEnd w:id="0"/>
+    </w:p>
+    <w:p>
+      <w:pPr>
+        <w:pStyle w:val="Sinespaciado"/>
+        <w:rPr>
+          <w:rFonts w:ascii="Verdana" w:hAnsi="Verdana" w:cs="Aleo"/>
+          <w:color w:val="000000"/>
+          <w:sz w:val="24"/>
+          <w:szCs w:val="24"/>
+        </w:rPr>
+      </w:pPr>
+      <w:r>
+        <w:rPr>
+          <w:rFonts w:ascii="Verdana" w:hAnsi="Verdana"/>
+          <w:sz w:val="24"/>
+          <w:szCs w:val="24"/>
+          <w:u w:val="single"/>
+        </w:rPr>
         <w:t>Sketch</w:t>
       </w:r>
       <w:r>
         <w:rPr>
-          <w:rFonts w:cs="Aleo"/>
-          <w:color w:val="000000"/>
-          <w:sz w:val="23"/>
-          <w:szCs w:val="23"/>
+          <w:rFonts w:ascii="Verdana" w:hAnsi="Verdana" w:cs="Aleo"/>
+          <w:color w:val="000000"/>
+          <w:sz w:val="24"/>
+          <w:szCs w:val="24"/>
           <w:u w:val="single"/>
         </w:rPr>
         <w:t>:</w:t>
@@ -1384,32 +1564,33 @@
       <w:pPr>
         <w:pStyle w:val="Sinespaciado"/>
         <w:rPr>
-          <w:rFonts w:cs="Aleo"/>
-          <w:color w:val="000000"/>
-          <w:sz w:val="23"/>
-          <w:szCs w:val="23"/>
-        </w:rPr>
-      </w:pPr>
-    </w:p>
-    <w:p>
-      <w:pPr>
-        <w:pStyle w:val="Sinespaciado"/>
-        <w:rPr>
-          <w:rFonts w:cs="Aleo"/>
-          <w:color w:val="000000"/>
-          <w:sz w:val="23"/>
-          <w:szCs w:val="23"/>
-        </w:rPr>
-      </w:pPr>
-      <w:r>
-        <w:rPr>
-          <w:rFonts w:cs="Aleo"/>
+          <w:rFonts w:ascii="Verdana" w:hAnsi="Verdana" w:cs="Aleo"/>
+          <w:color w:val="000000"/>
+          <w:sz w:val="24"/>
+          <w:szCs w:val="24"/>
+        </w:rPr>
+      </w:pPr>
+    </w:p>
+    <w:p>
+      <w:pPr>
+        <w:pStyle w:val="Sinespaciado"/>
+        <w:rPr>
+          <w:rFonts w:ascii="Verdana" w:hAnsi="Verdana" w:cs="Aleo"/>
+          <w:color w:val="000000"/>
+          <w:sz w:val="24"/>
+          <w:szCs w:val="24"/>
+        </w:rPr>
+      </w:pPr>
+      <w:r>
+        <w:rPr>
+          <w:rFonts w:ascii="Verdana" w:hAnsi="Verdana" w:cs="Aleo"/>
           <w:noProof/>
           <w:color w:val="000000"/>
-          <w:sz w:val="23"/>
-          <w:szCs w:val="23"/>
+          <w:sz w:val="24"/>
+          <w:szCs w:val="24"/>
           <w:lang w:val="es-CO" w:eastAsia="es-CO"/>
         </w:rPr>
+        <w:lastRenderedPageBreak/>
         <w:drawing>
           <wp:inline distT="0" distB="0" distL="0" distR="0">
             <wp:extent cx="4754880" cy="6583680"/>
@@ -1463,17 +1644,32 @@
     <w:p>
       <w:pPr>
         <w:rPr>
-          <w:rFonts w:ascii="Arial Black" w:hAnsi="Arial Black"/>
-          <w:sz w:val="20"/>
-          <w:szCs w:val="20"/>
-          <w:u w:val="single"/>
-        </w:rPr>
-      </w:pPr>
-      <w:r>
-        <w:rPr>
-          <w:rFonts w:ascii="Arial Black" w:hAnsi="Arial Black"/>
-          <w:sz w:val="20"/>
-          <w:szCs w:val="20"/>
+          <w:rFonts w:ascii="Verdana" w:hAnsi="Verdana"/>
+          <w:sz w:val="24"/>
+          <w:szCs w:val="24"/>
+          <w:u w:val="single"/>
+        </w:rPr>
+      </w:pPr>
+    </w:p>
+    <w:p>
+      <w:pPr>
+        <w:pStyle w:val="Prrafodelista"/>
+        <w:numPr>
+          <w:ilvl w:val="0"/>
+          <w:numId w:val="1"/>
+        </w:numPr>
+        <w:rPr>
+          <w:rFonts w:ascii="Verdana" w:hAnsi="Verdana"/>
+          <w:sz w:val="24"/>
+          <w:szCs w:val="24"/>
+          <w:u w:val="single"/>
+        </w:rPr>
+      </w:pPr>
+      <w:r>
+        <w:rPr>
+          <w:rFonts w:ascii="Verdana" w:hAnsi="Verdana"/>
+          <w:sz w:val="24"/>
+          <w:szCs w:val="24"/>
           <w:u w:val="single"/>
         </w:rPr>
         <w:br w:type="page"/>
@@ -1481,30 +1677,39 @@
     </w:p>
     <w:p>
       <w:pPr>
-        <w:pStyle w:val="Sinespaciado"/>
-        <w:rPr>
-          <w:rFonts w:cs="Aleo"/>
-          <w:color w:val="000000"/>
-          <w:sz w:val="23"/>
-          <w:szCs w:val="23"/>
-        </w:rPr>
-      </w:pPr>
-      <w:r>
-        <w:rPr>
-          <w:rFonts w:ascii="Arial Black" w:hAnsi="Arial Black"/>
-          <w:sz w:val="20"/>
-          <w:szCs w:val="20"/>
-          <w:u w:val="single"/>
-        </w:rPr>
-        <w:lastRenderedPageBreak/>
+        <w:rPr>
+          <w:rFonts w:ascii="Verdana" w:hAnsi="Verdana"/>
+          <w:sz w:val="24"/>
+          <w:szCs w:val="24"/>
+          <w:u w:val="single"/>
+        </w:rPr>
+      </w:pPr>
+    </w:p>
+    <w:p>
+      <w:pPr>
+        <w:pStyle w:val="Sinespaciado"/>
+        <w:rPr>
+          <w:rFonts w:ascii="Verdana" w:hAnsi="Verdana" w:cs="Aleo"/>
+          <w:color w:val="000000"/>
+          <w:sz w:val="24"/>
+          <w:szCs w:val="24"/>
+        </w:rPr>
+      </w:pPr>
+      <w:r>
+        <w:rPr>
+          <w:rFonts w:ascii="Verdana" w:hAnsi="Verdana"/>
+          <w:sz w:val="24"/>
+          <w:szCs w:val="24"/>
+          <w:u w:val="single"/>
+        </w:rPr>
         <w:t>Modelo entidad Relación</w:t>
       </w:r>
       <w:r>
         <w:rPr>
-          <w:rFonts w:cs="Aleo"/>
-          <w:color w:val="000000"/>
-          <w:sz w:val="23"/>
-          <w:szCs w:val="23"/>
+          <w:rFonts w:ascii="Verdana" w:hAnsi="Verdana" w:cs="Aleo"/>
+          <w:color w:val="000000"/>
+          <w:sz w:val="24"/>
+          <w:szCs w:val="24"/>
           <w:u w:val="single"/>
         </w:rPr>
         <w:t>:</w:t>
@@ -1514,27 +1719,28 @@
       <w:pPr>
         <w:pStyle w:val="Sinespaciado"/>
         <w:rPr>
-          <w:rFonts w:ascii="Arial Black" w:hAnsi="Arial Black"/>
-          <w:sz w:val="20"/>
-          <w:szCs w:val="20"/>
-          <w:u w:val="single"/>
-        </w:rPr>
-      </w:pPr>
-    </w:p>
-    <w:p>
-      <w:pPr>
-        <w:pStyle w:val="Sinespaciado"/>
-        <w:rPr>
-          <w:rFonts w:ascii="Arial" w:hAnsi="Arial" w:cs="Arial"/>
-          <w:sz w:val="18"/>
-          <w:szCs w:val="18"/>
-        </w:rPr>
-      </w:pPr>
-      <w:bookmarkStart w:id="0" w:name="_GoBack"/>
-      <w:bookmarkEnd w:id="0"/>
-      <w:r>
-        <w:rPr>
+          <w:rFonts w:ascii="Verdana" w:hAnsi="Verdana"/>
+          <w:sz w:val="24"/>
+          <w:szCs w:val="24"/>
+          <w:u w:val="single"/>
+        </w:rPr>
+      </w:pPr>
+    </w:p>
+    <w:p>
+      <w:pPr>
+        <w:pStyle w:val="Sinespaciado"/>
+        <w:rPr>
+          <w:rFonts w:ascii="Verdana" w:hAnsi="Verdana" w:cs="Arial"/>
+          <w:sz w:val="24"/>
+          <w:szCs w:val="24"/>
+        </w:rPr>
+      </w:pPr>
+      <w:r>
+        <w:rPr>
+          <w:rFonts w:ascii="Verdana" w:hAnsi="Verdana"/>
           <w:noProof/>
+          <w:sz w:val="24"/>
+          <w:szCs w:val="24"/>
           <w:lang w:val="es-CO" w:eastAsia="es-CO"/>
         </w:rPr>
         <w:drawing>
@@ -2397,6 +2603,17 @@
       <w:szCs w:val="16"/>
     </w:rPr>
   </w:style>
+  <w:style w:type="paragraph" w:styleId="Prrafodelista">
+    <w:name w:val="List Paragraph"/>
+    <w:basedOn w:val="Normal"/>
+    <w:uiPriority w:val="34"/>
+    <w:qFormat/>
+    <w:rsid w:val="0075022C"/>
+    <w:pPr>
+      <w:ind w:left="720"/>
+      <w:contextualSpacing/>
+    </w:pPr>
+  </w:style>
 </w:styles>
 </file>
 

</xml_diff>